<commit_message>
*Added abstract text *Added introduction
</commit_message>
<xml_diff>
--- a/Versuch zur Bestimmung des Spurabstands einer CD und einer DVD Gliederung.docx
+++ b/Versuch zur Bestimmung des Spurabstands einer CD und einer DVD Gliederung.docx
@@ -121,10 +121,7 @@
         <w:t>Umwandlung zu PNAS</w:t>
       </w:r>
       <w:r>
-        <w:t xml:space="preserve"> </w:t>
-      </w:r>
-      <w:r>
-        <w:t>(Andre)</w:t>
+        <w:t xml:space="preserve"> (Andre)</w:t>
       </w:r>
       <w:r>
         <w:t xml:space="preserve">, wenn möglich mit Harvard </w:t>
@@ -163,45 +160,37 @@
       </w:pPr>
       <w:r>
         <w:rPr>
-          <w:color w:val="FFC000"/>
+          <w:color w:val="00B050"/>
         </w:rPr>
         <w:t>Einleitung</w:t>
       </w:r>
       <w:r>
         <w:rPr>
-          <w:color w:val="FFC000"/>
+          <w:color w:val="00B050"/>
         </w:rPr>
         <w:t xml:space="preserve"> / Motivation</w:t>
       </w:r>
       <w:r>
         <w:rPr>
-          <w:color w:val="FFC000"/>
+          <w:color w:val="00B050"/>
         </w:rPr>
         <w:t xml:space="preserve"> </w:t>
       </w:r>
       <w:r>
         <w:rPr>
-          <w:color w:val="FF0000"/>
-        </w:rPr>
-        <w:t>Abstra</w:t>
-      </w:r>
-      <w:bookmarkStart w:id="0" w:name="_GoBack"/>
-      <w:bookmarkEnd w:id="0"/>
-      <w:r>
-        <w:rPr>
-          <w:color w:val="FF0000"/>
-        </w:rPr>
-        <w:t>ct</w:t>
-      </w:r>
-      <w:r>
-        <w:rPr>
-          <w:color w:val="FF0000"/>
+          <w:color w:val="00B050"/>
+        </w:rPr>
+        <w:t>Abstract</w:t>
+      </w:r>
+      <w:r>
+        <w:rPr>
+          <w:color w:val="00B050"/>
         </w:rPr>
         <w:t xml:space="preserve"> in Englisch</w:t>
       </w:r>
       <w:r>
         <w:rPr>
-          <w:color w:val="FF0000"/>
+          <w:color w:val="00B050"/>
         </w:rPr>
         <w:t xml:space="preserve"> </w:t>
       </w:r>
@@ -293,7 +282,12 @@
         <w:t>Interpretation</w:t>
       </w:r>
       <w:r>
-        <w:t xml:space="preserve"> (Andre)</w:t>
+        <w:t xml:space="preserve"> (Andre</w:t>
+      </w:r>
+      <w:bookmarkStart w:id="0" w:name="_GoBack"/>
+      <w:bookmarkEnd w:id="0"/>
+      <w:r>
+        <w:t>)</w:t>
       </w:r>
     </w:p>
     <w:p>
@@ -370,18 +364,10 @@
         <w:t xml:space="preserve"> Keine Versuchsanleitung sondern wissenschaftliches Paper</w:t>
       </w:r>
       <w:r>
-        <w:t xml:space="preserve"> (Einleitung, Durchführung, Diskussion / Interpretation der </w:t>
-      </w:r>
-      <w:proofErr w:type="gramStart"/>
-      <w:r>
-        <w:t>Ergebnisse</w:t>
-      </w:r>
-      <w:r>
-        <w:t xml:space="preserve"> :</w:t>
-      </w:r>
-      <w:proofErr w:type="gramEnd"/>
-      <w:r>
-        <w:t xml:space="preserve"> Je als </w:t>
+        <w:t xml:space="preserve"> (Einleitung, Durchführung, Diskussion / Interpretation der Ergebnisse</w:t>
+      </w:r>
+      <w:r>
+        <w:t xml:space="preserve"> : Je als </w:t>
       </w:r>
       <w:proofErr w:type="spellStart"/>
       <w:r>
@@ -5215,7 +5201,7 @@
 </file>
 
 <file path=customXml/itemProps1.xml><?xml version="1.0" encoding="utf-8"?>
-<ds:datastoreItem xmlns:ds="http://schemas.openxmlformats.org/officeDocument/2006/customXml" ds:itemID="{7915010A-4A06-4698-979E-ED1BEC5C47BA}">
+<ds:datastoreItem xmlns:ds="http://schemas.openxmlformats.org/officeDocument/2006/customXml" ds:itemID="{AB75783D-8716-4320-A432-514FECBBE792}">
   <ds:schemaRefs>
     <ds:schemaRef ds:uri="http://schemas.openxmlformats.org/officeDocument/2006/bibliography"/>
   </ds:schemaRefs>

</xml_diff>

<commit_message>
Minor update and changes (Updated todo and fixed typo, changed keyword)
</commit_message>
<xml_diff>
--- a/Versuch zur Bestimmung des Spurabstands einer CD und einer DVD Gliederung.docx
+++ b/Versuch zur Bestimmung des Spurabstands einer CD und einer DVD Gliederung.docx
@@ -118,21 +118,58 @@
         </w:numPr>
       </w:pPr>
       <w:r>
-        <w:t>Umwandlung zu PNAS</w:t>
-      </w:r>
-      <w:r>
-        <w:t xml:space="preserve"> (Andre)</w:t>
-      </w:r>
-      <w:r>
-        <w:t xml:space="preserve">, wenn möglich mit Harvard </w:t>
+        <w:rPr>
+          <w:color w:val="00B050"/>
+        </w:rPr>
+        <w:t xml:space="preserve">Umwandlung zu </w:t>
       </w:r>
       <w:proofErr w:type="spellStart"/>
-      <w:r>
+      <w:proofErr w:type="gramStart"/>
+      <w:r>
+        <w:rPr>
+          <w:color w:val="00B050"/>
+        </w:rPr>
+        <w:t>PNAS</w:t>
+      </w:r>
+      <w:r>
+        <w:t>,</w:t>
+      </w:r>
+      <w:r>
+        <w:rPr>
+          <w:color w:val="FFC000"/>
+        </w:rPr>
+        <w:t>wenn</w:t>
+      </w:r>
+      <w:proofErr w:type="spellEnd"/>
+      <w:proofErr w:type="gramEnd"/>
+      <w:r>
+        <w:rPr>
+          <w:color w:val="FFC000"/>
+        </w:rPr>
+        <w:t xml:space="preserve"> möglich mit Harvard </w:t>
+      </w:r>
+      <w:proofErr w:type="spellStart"/>
+      <w:r>
+        <w:rPr>
+          <w:color w:val="FFC000"/>
+        </w:rPr>
         <w:t>Citation</w:t>
       </w:r>
       <w:proofErr w:type="spellEnd"/>
       <w:r>
+        <w:rPr>
+          <w:color w:val="FFC000"/>
+        </w:rPr>
         <w:t xml:space="preserve"> Stil</w:t>
+      </w:r>
+      <w:r>
+        <w:rPr>
+          <w:color w:val="FFC000"/>
+        </w:rPr>
+        <w:t xml:space="preserve"> </w:t>
+      </w:r>
+      <w:r>
+        <w:t>(Andre),</w:t>
       </w:r>
     </w:p>
     <w:p>
@@ -282,12 +319,7 @@
         <w:t>Interpretation</w:t>
       </w:r>
       <w:r>
-        <w:t xml:space="preserve"> (Andre</w:t>
-      </w:r>
-      <w:bookmarkStart w:id="0" w:name="_GoBack"/>
-      <w:bookmarkEnd w:id="0"/>
-      <w:r>
-        <w:t>)</w:t>
+        <w:t xml:space="preserve"> (Andre)</w:t>
       </w:r>
     </w:p>
     <w:p>
@@ -344,24 +376,48 @@
         <w:t>Muss</w:t>
       </w:r>
       <w:r>
-        <w:t>: Titel, Autorenliste, Affiliationen, Abstract (Englisch)</w:t>
-      </w:r>
-      <w:r>
+        <w:t xml:space="preserve">: </w:t>
+      </w:r>
+      <w:r>
+        <w:rPr>
+          <w:color w:val="00B050"/>
+        </w:rPr>
+        <w:t>Titel, Autorenliste, Affiliationen, Abstract (Englisch)</w:t>
+      </w:r>
+      <w:r>
+        <w:rPr>
+          <w:color w:val="00B050"/>
+        </w:rPr>
         <w:t>, Einleitung (\</w:t>
       </w:r>
       <w:proofErr w:type="spellStart"/>
       <w:r>
+        <w:rPr>
+          <w:color w:val="00B050"/>
+        </w:rPr>
         <w:t>dropcap</w:t>
       </w:r>
       <w:proofErr w:type="spellEnd"/>
       <w:r>
+        <w:rPr>
+          <w:color w:val="00B050"/>
+        </w:rPr>
         <w:t>)</w:t>
       </w:r>
       <w:r>
+        <w:rPr>
+          <w:color w:val="00B050"/>
+        </w:rPr>
         <w:t xml:space="preserve"> (warum ist es wichtig),</w:t>
       </w:r>
       <w:r>
-        <w:t xml:space="preserve"> Keine Versuchsanleitung sondern wissenschaftliches Paper</w:t>
+        <w:rPr>
+          <w:color w:val="00B050"/>
+        </w:rPr>
+        <w:t xml:space="preserve"> </w:t>
+      </w:r>
+      <w:r>
+        <w:t>Keine Versuchsanleitung sondern wissenschaftliches Paper</w:t>
       </w:r>
       <w:r>
         <w:t xml:space="preserve"> (Einleitung, Durchführung, Diskussion / Interpretation der Ergebnisse</w:t>
@@ -378,7 +434,13 @@
         <w:t>)</w:t>
       </w:r>
       <w:r>
-        <w:t>, Literaturangabe</w:t>
+        <w:t xml:space="preserve">, </w:t>
+      </w:r>
+      <w:r>
+        <w:rPr>
+          <w:color w:val="00B050"/>
+        </w:rPr>
+        <w:t>Literaturangabe</w:t>
       </w:r>
     </w:p>
     <w:p>
@@ -451,6 +513,8 @@
           <w:lang w:val="en-US"/>
         </w:rPr>
       </w:pPr>
+      <w:bookmarkStart w:id="0" w:name="_GoBack"/>
+      <w:bookmarkEnd w:id="0"/>
     </w:p>
     <w:p>
       <w:r>
@@ -5201,7 +5265,7 @@
 </file>
 
 <file path=customXml/itemProps1.xml><?xml version="1.0" encoding="utf-8"?>
-<ds:datastoreItem xmlns:ds="http://schemas.openxmlformats.org/officeDocument/2006/customXml" ds:itemID="{AB75783D-8716-4320-A432-514FECBBE792}">
+<ds:datastoreItem xmlns:ds="http://schemas.openxmlformats.org/officeDocument/2006/customXml" ds:itemID="{A9D693EC-F837-45C8-AE61-322C28F3DD5C}">
   <ds:schemaRefs>
     <ds:schemaRef ds:uri="http://schemas.openxmlformats.org/officeDocument/2006/bibliography"/>
   </ds:schemaRefs>

</xml_diff>

<commit_message>
Added citation for a magaziine article (CT - Sturm in die Wolke)
</commit_message>
<xml_diff>
--- a/Versuch zur Bestimmung des Spurabstands einer CD und einer DVD Gliederung.docx
+++ b/Versuch zur Bestimmung des Spurabstands einer CD und einer DVD Gliederung.docx
@@ -8,19 +8,11 @@
           <w:lang w:val="en-US"/>
         </w:rPr>
       </w:pPr>
-      <w:proofErr w:type="spellStart"/>
       <w:r>
         <w:rPr>
           <w:lang w:val="en-US"/>
         </w:rPr>
-        <w:t>Notizen</w:t>
-      </w:r>
-      <w:proofErr w:type="spellEnd"/>
-      <w:r>
-        <w:rPr>
-          <w:lang w:val="en-US"/>
-        </w:rPr>
-        <w:t xml:space="preserve">: </w:t>
+        <w:t xml:space="preserve">Notizen: </w:t>
       </w:r>
       <w:r>
         <w:rPr>
@@ -121,15 +113,7 @@
         <w:rPr>
           <w:color w:val="00B050"/>
         </w:rPr>
-        <w:t xml:space="preserve">Umwandlung zu </w:t>
-      </w:r>
-      <w:proofErr w:type="spellStart"/>
-      <w:proofErr w:type="gramStart"/>
-      <w:r>
-        <w:rPr>
-          <w:color w:val="00B050"/>
-        </w:rPr>
-        <w:t>PNAS</w:t>
+        <w:t>Umwandlung zu PNAS</w:t>
       </w:r>
       <w:r>
         <w:t>,</w:t>
@@ -138,29 +122,7 @@
         <w:rPr>
           <w:color w:val="FFC000"/>
         </w:rPr>
-        <w:t>wenn</w:t>
-      </w:r>
-      <w:proofErr w:type="spellEnd"/>
-      <w:proofErr w:type="gramEnd"/>
-      <w:r>
-        <w:rPr>
-          <w:color w:val="FFC000"/>
-        </w:rPr>
-        <w:t xml:space="preserve"> möglich mit Harvard </w:t>
-      </w:r>
-      <w:proofErr w:type="spellStart"/>
-      <w:r>
-        <w:rPr>
-          <w:color w:val="FFC000"/>
-        </w:rPr>
-        <w:t>Citation</w:t>
-      </w:r>
-      <w:proofErr w:type="spellEnd"/>
-      <w:r>
-        <w:rPr>
-          <w:color w:val="FFC000"/>
-        </w:rPr>
-        <w:t xml:space="preserve"> Stil</w:t>
+        <w:t>wenn möglich mit Harvard Citation Stil</w:t>
       </w:r>
       <w:r>
         <w:rPr>
@@ -388,32 +350,18 @@
         <w:rPr>
           <w:color w:val="00B050"/>
         </w:rPr>
-        <w:t>, Einleitung (\</w:t>
-      </w:r>
-      <w:proofErr w:type="spellStart"/>
+        <w:t>, Einleitung (\dropcap)</w:t>
+      </w:r>
       <w:r>
         <w:rPr>
           <w:color w:val="00B050"/>
         </w:rPr>
-        <w:t>dropcap</w:t>
-      </w:r>
-      <w:proofErr w:type="spellEnd"/>
+        <w:t xml:space="preserve"> (warum ist es wichtig),</w:t>
+      </w:r>
       <w:r>
         <w:rPr>
           <w:color w:val="00B050"/>
         </w:rPr>
-        <w:t>)</w:t>
-      </w:r>
-      <w:r>
-        <w:rPr>
-          <w:color w:val="00B050"/>
-        </w:rPr>
-        <w:t xml:space="preserve"> (warum ist es wichtig),</w:t>
-      </w:r>
-      <w:r>
-        <w:rPr>
-          <w:color w:val="00B050"/>
-        </w:rPr>
         <w:t xml:space="preserve"> </w:t>
       </w:r>
       <w:r>
@@ -423,13 +371,8 @@
         <w:t xml:space="preserve"> (Einleitung, Durchführung, Diskussion / Interpretation der Ergebnisse</w:t>
       </w:r>
       <w:r>
-        <w:t xml:space="preserve"> : Je als </w:t>
-      </w:r>
-      <w:proofErr w:type="spellStart"/>
-      <w:r>
-        <w:t>section</w:t>
-      </w:r>
-      <w:proofErr w:type="spellEnd"/>
+        <w:t xml:space="preserve"> : Je als section</w:t>
+      </w:r>
       <w:r>
         <w:t>)</w:t>
       </w:r>
@@ -457,7 +400,6 @@
           <w:lang w:val="en-US"/>
         </w:rPr>
       </w:pPr>
-      <w:proofErr w:type="spellStart"/>
       <w:r>
         <w:rPr>
           <w:b/>
@@ -465,7 +407,6 @@
         </w:rPr>
         <w:t>Kann</w:t>
       </w:r>
-      <w:proofErr w:type="spellEnd"/>
       <w:r>
         <w:rPr>
           <w:lang w:val="en-US"/>
@@ -494,29 +435,48 @@
         <w:rPr>
           <w:lang w:val="en-US"/>
         </w:rPr>
-        <w:t xml:space="preserve">, </w:t>
-      </w:r>
-      <w:proofErr w:type="spellStart"/>
-      <w:r>
-        <w:rPr>
-          <w:lang w:val="en-US"/>
-        </w:rPr>
-        <w:t>Acknoledgments</w:t>
-      </w:r>
-      <w:proofErr w:type="spellEnd"/>
+        <w:t>, Acknoledgments</w:t>
+      </w:r>
     </w:p>
     <w:p>
       <w:pPr>
         <w:pStyle w:val="Listenabsatz"/>
-        <w:ind w:left="644"/>
+        <w:ind w:left="0"/>
         <w:rPr>
           <w:lang w:val="en-US"/>
         </w:rPr>
       </w:pPr>
+    </w:p>
+    <w:p>
+      <w:pPr>
+        <w:pStyle w:val="Listenabsatz"/>
+        <w:ind w:left="0"/>
+      </w:pPr>
+      <w:r>
+        <w:t>Formeln kursiv</w:t>
+      </w:r>
+    </w:p>
+    <w:p>
+      <w:pPr>
+        <w:pStyle w:val="Listenabsatz"/>
+        <w:ind w:left="0"/>
+      </w:pPr>
+      <w:r>
+        <w:t>Einheiten im Text</w:t>
+      </w:r>
+      <w:r>
+        <w:t>mode</w:t>
+      </w:r>
       <w:bookmarkStart w:id="0" w:name="_GoBack"/>
       <w:bookmarkEnd w:id="0"/>
     </w:p>
     <w:p>
+      <w:pPr>
+        <w:pStyle w:val="Listenabsatz"/>
+        <w:ind w:left="644"/>
+      </w:pPr>
+    </w:p>
+    <w:p>
       <w:r>
         <w:rPr>
           <w:b/>
@@ -570,15 +530,7 @@
         <w:t xml:space="preserve">- </w:t>
       </w:r>
       <w:r>
-        <w:t xml:space="preserve">Unterscheidet sich vom Leseverfahren welches eine </w:t>
-      </w:r>
-      <w:proofErr w:type="spellStart"/>
-      <w:r>
-        <w:t>ledigliche</w:t>
-      </w:r>
-      <w:proofErr w:type="spellEnd"/>
-      <w:r>
-        <w:t xml:space="preserve"> </w:t>
+        <w:t xml:space="preserve">Unterscheidet sich vom Leseverfahren welches eine ledigliche </w:t>
       </w:r>
       <w:r>
         <w:t>Spiegelung ist</w:t>
@@ -5265,7 +5217,7 @@
 </file>
 
 <file path=customXml/itemProps1.xml><?xml version="1.0" encoding="utf-8"?>
-<ds:datastoreItem xmlns:ds="http://schemas.openxmlformats.org/officeDocument/2006/customXml" ds:itemID="{A9D693EC-F837-45C8-AE61-322C28F3DD5C}">
+<ds:datastoreItem xmlns:ds="http://schemas.openxmlformats.org/officeDocument/2006/customXml" ds:itemID="{2E60AFB0-7A4E-498F-B6E2-8655114C27D7}">
   <ds:schemaRefs>
     <ds:schemaRef ds:uri="http://schemas.openxmlformats.org/officeDocument/2006/bibliography"/>
   </ds:schemaRefs>

</xml_diff>